<commit_message>
All up to 9 labs are finished
</commit_message>
<xml_diff>
--- a/Lab6/Lab6(answers).docx
+++ b/Lab6/Lab6(answers).docx
@@ -15,13 +15,15 @@
         <w:jc w:val="both"/>
         <w:rPr>
           <w:rFonts w:ascii="Times New Roman" w:hAnsi="Times New Roman" w:cs="Times New Roman"/>
-          <w:sz w:val="28"/>
-          <w:szCs w:val="28"/>
-        </w:rPr>
-      </w:pPr>
-      <w:r>
-        <w:rPr>
-          <w:rFonts w:ascii="Times New Roman" w:hAnsi="Times New Roman" w:cs="Times New Roman"/>
+          <w:b/>
+          <w:sz w:val="28"/>
+          <w:szCs w:val="28"/>
+        </w:rPr>
+      </w:pPr>
+      <w:r>
+        <w:rPr>
+          <w:rFonts w:ascii="Times New Roman" w:hAnsi="Times New Roman" w:cs="Times New Roman"/>
+          <w:b/>
           <w:sz w:val="28"/>
           <w:szCs w:val="28"/>
         </w:rPr>
@@ -38,17 +40,93 @@
         </w:rPr>
         <w:t>npm</w:t>
       </w:r>
-      <w:bookmarkStart w:id="0" w:name="_GoBack"/>
-      <w:proofErr w:type="spellEnd"/>
-      <w:r>
-        <w:rPr>
-          <w:rFonts w:ascii="Times New Roman" w:hAnsi="Times New Roman" w:cs="Times New Roman"/>
+      <w:proofErr w:type="spellEnd"/>
+      <w:r>
+        <w:rPr>
+          <w:rFonts w:ascii="Times New Roman" w:hAnsi="Times New Roman" w:cs="Times New Roman"/>
+          <w:b/>
           <w:sz w:val="28"/>
           <w:szCs w:val="28"/>
         </w:rPr>
         <w:t>.</w:t>
       </w:r>
-      <w:bookmarkEnd w:id="0"/>
+    </w:p>
+    <w:p>
+      <w:pPr>
+        <w:pStyle w:val="a3"/>
+        <w:tabs>
+          <w:tab w:val="left" w:pos="2977"/>
+        </w:tabs>
+        <w:ind w:left="0"/>
+        <w:jc w:val="both"/>
+        <w:rPr>
+          <w:rFonts w:ascii="Times New Roman" w:hAnsi="Times New Roman" w:cs="Times New Roman"/>
+          <w:sz w:val="28"/>
+          <w:szCs w:val="28"/>
+        </w:rPr>
+      </w:pPr>
+      <w:r>
+        <w:rPr>
+          <w:rFonts w:ascii="Times New Roman" w:hAnsi="Times New Roman" w:cs="Times New Roman"/>
+          <w:sz w:val="28"/>
+          <w:szCs w:val="28"/>
+        </w:rPr>
+        <w:t xml:space="preserve">NPM: </w:t>
+      </w:r>
+      <w:proofErr w:type="spellStart"/>
+      <w:r>
+        <w:rPr>
+          <w:rFonts w:ascii="Times New Roman" w:hAnsi="Times New Roman" w:cs="Times New Roman"/>
+          <w:sz w:val="28"/>
+          <w:szCs w:val="28"/>
+        </w:rPr>
+        <w:t>JavaScript</w:t>
+      </w:r>
+      <w:proofErr w:type="spellEnd"/>
+      <w:r>
+        <w:rPr>
+          <w:rFonts w:ascii="Times New Roman" w:hAnsi="Times New Roman" w:cs="Times New Roman"/>
+          <w:sz w:val="28"/>
+          <w:szCs w:val="28"/>
+        </w:rPr>
+        <w:t xml:space="preserve"> </w:t>
+      </w:r>
+      <w:proofErr w:type="spellStart"/>
+      <w:r>
+        <w:rPr>
+          <w:rFonts w:ascii="Times New Roman" w:hAnsi="Times New Roman" w:cs="Times New Roman"/>
+          <w:sz w:val="28"/>
+          <w:szCs w:val="28"/>
+        </w:rPr>
+        <w:t>Package</w:t>
+      </w:r>
+      <w:proofErr w:type="spellEnd"/>
+      <w:r>
+        <w:rPr>
+          <w:rFonts w:ascii="Times New Roman" w:hAnsi="Times New Roman" w:cs="Times New Roman"/>
+          <w:sz w:val="28"/>
+          <w:szCs w:val="28"/>
+        </w:rPr>
+        <w:t xml:space="preserve"> </w:t>
+      </w:r>
+      <w:proofErr w:type="spellStart"/>
+      <w:r>
+        <w:rPr>
+          <w:rFonts w:ascii="Times New Roman" w:hAnsi="Times New Roman" w:cs="Times New Roman"/>
+          <w:sz w:val="28"/>
+          <w:szCs w:val="28"/>
+        </w:rPr>
+        <w:t>Manager</w:t>
+      </w:r>
+      <w:proofErr w:type="spellEnd"/>
+      <w:r>
+        <w:rPr>
+          <w:rFonts w:ascii="Times New Roman" w:hAnsi="Times New Roman" w:cs="Times New Roman"/>
+          <w:sz w:val="28"/>
+          <w:szCs w:val="28"/>
+        </w:rPr>
+        <w:t>, устанавливается вместе с Node.js, скачивание /публикация пакетов; инструмент командной строки; глобальное хранилище</w:t>
+      </w:r>
     </w:p>
     <w:p>
       <w:pPr>
@@ -78,13 +156,15 @@
         <w:jc w:val="both"/>
         <w:rPr>
           <w:rFonts w:ascii="Times New Roman" w:hAnsi="Times New Roman" w:cs="Times New Roman"/>
-          <w:sz w:val="28"/>
-          <w:szCs w:val="28"/>
-        </w:rPr>
-      </w:pPr>
-      <w:r>
-        <w:rPr>
-          <w:rFonts w:ascii="Times New Roman" w:hAnsi="Times New Roman" w:cs="Times New Roman"/>
+          <w:b/>
+          <w:sz w:val="28"/>
+          <w:szCs w:val="28"/>
+        </w:rPr>
+      </w:pPr>
+      <w:r>
+        <w:rPr>
+          <w:rFonts w:ascii="Times New Roman" w:hAnsi="Times New Roman" w:cs="Times New Roman"/>
+          <w:b/>
           <w:sz w:val="28"/>
           <w:szCs w:val="28"/>
         </w:rPr>
@@ -105,27 +185,114 @@
       <w:r>
         <w:rPr>
           <w:rFonts w:ascii="Times New Roman" w:hAnsi="Times New Roman" w:cs="Times New Roman"/>
-          <w:sz w:val="28"/>
-          <w:szCs w:val="28"/>
-        </w:rPr>
-        <w:t>,</w:t>
-      </w:r>
-      <w:r>
-        <w:rPr>
-          <w:rFonts w:ascii="Times New Roman" w:hAnsi="Times New Roman" w:cs="Times New Roman"/>
-          <w:b/>
-          <w:sz w:val="28"/>
-          <w:szCs w:val="28"/>
-        </w:rPr>
-        <w:t xml:space="preserve"> </w:t>
-      </w:r>
-      <w:r>
-        <w:rPr>
-          <w:rFonts w:ascii="Times New Roman" w:hAnsi="Times New Roman" w:cs="Times New Roman"/>
-          <w:sz w:val="28"/>
-          <w:szCs w:val="28"/>
-        </w:rPr>
-        <w:t>с помощью которых можно просмотреть список установленных пакетов.</w:t>
+          <w:b/>
+          <w:sz w:val="28"/>
+          <w:szCs w:val="28"/>
+        </w:rPr>
+        <w:t>, с помощью которых можно просмотреть список установленных пакетов.</w:t>
+      </w:r>
+    </w:p>
+    <w:p>
+      <w:pPr>
+        <w:pStyle w:val="a3"/>
+        <w:tabs>
+          <w:tab w:val="left" w:pos="2977"/>
+        </w:tabs>
+        <w:ind w:left="0"/>
+        <w:jc w:val="both"/>
+        <w:rPr>
+          <w:rFonts w:ascii="Times New Roman" w:hAnsi="Times New Roman" w:cs="Times New Roman"/>
+          <w:sz w:val="28"/>
+          <w:szCs w:val="28"/>
+        </w:rPr>
+      </w:pPr>
+      <w:r>
+        <w:rPr>
+          <w:rFonts w:ascii="Times New Roman" w:hAnsi="Times New Roman" w:cs="Times New Roman"/>
+          <w:sz w:val="28"/>
+          <w:szCs w:val="28"/>
+        </w:rPr>
+        <w:t>П</w:t>
+      </w:r>
+      <w:r>
+        <w:rPr>
+          <w:rFonts w:ascii="Times New Roman" w:hAnsi="Times New Roman" w:cs="Times New Roman"/>
+          <w:sz w:val="28"/>
+          <w:szCs w:val="28"/>
+        </w:rPr>
+        <w:t xml:space="preserve">росмотр установленных пакетов: </w:t>
+      </w:r>
+      <w:proofErr w:type="spellStart"/>
+      <w:r>
+        <w:rPr>
+          <w:rFonts w:ascii="Times New Roman" w:hAnsi="Times New Roman" w:cs="Times New Roman"/>
+          <w:sz w:val="28"/>
+          <w:szCs w:val="28"/>
+        </w:rPr>
+        <w:t>list</w:t>
+      </w:r>
+      <w:proofErr w:type="spellEnd"/>
+      <w:r>
+        <w:rPr>
+          <w:rFonts w:ascii="Times New Roman" w:hAnsi="Times New Roman" w:cs="Times New Roman"/>
+          <w:sz w:val="28"/>
+          <w:szCs w:val="28"/>
+        </w:rPr>
+        <w:t xml:space="preserve">, </w:t>
+      </w:r>
+      <w:proofErr w:type="spellStart"/>
+      <w:r>
+        <w:rPr>
+          <w:rFonts w:ascii="Times New Roman" w:hAnsi="Times New Roman" w:cs="Times New Roman"/>
+          <w:sz w:val="28"/>
+          <w:szCs w:val="28"/>
+        </w:rPr>
+        <w:t>ls</w:t>
+      </w:r>
+      <w:proofErr w:type="spellEnd"/>
+      <w:r>
+        <w:rPr>
+          <w:rFonts w:ascii="Times New Roman" w:hAnsi="Times New Roman" w:cs="Times New Roman"/>
+          <w:sz w:val="28"/>
+          <w:szCs w:val="28"/>
+        </w:rPr>
+        <w:t xml:space="preserve">, </w:t>
+      </w:r>
+      <w:proofErr w:type="spellStart"/>
+      <w:r>
+        <w:rPr>
+          <w:rFonts w:ascii="Times New Roman" w:hAnsi="Times New Roman" w:cs="Times New Roman"/>
+          <w:sz w:val="28"/>
+          <w:szCs w:val="28"/>
+        </w:rPr>
+        <w:t>la</w:t>
+      </w:r>
+      <w:proofErr w:type="spellEnd"/>
+      <w:r>
+        <w:rPr>
+          <w:rFonts w:ascii="Times New Roman" w:hAnsi="Times New Roman" w:cs="Times New Roman"/>
+          <w:sz w:val="28"/>
+          <w:szCs w:val="28"/>
+        </w:rPr>
+        <w:t xml:space="preserve">, </w:t>
+      </w:r>
+      <w:proofErr w:type="spellStart"/>
+      <w:r>
+        <w:rPr>
+          <w:rFonts w:ascii="Times New Roman" w:hAnsi="Times New Roman" w:cs="Times New Roman"/>
+          <w:sz w:val="28"/>
+          <w:szCs w:val="28"/>
+        </w:rPr>
+        <w:t>ll</w:t>
+      </w:r>
+      <w:proofErr w:type="spellEnd"/>
+      <w:r>
+        <w:rPr>
+          <w:rFonts w:ascii="Times New Roman" w:hAnsi="Times New Roman" w:cs="Times New Roman"/>
+          <w:sz w:val="28"/>
+          <w:szCs w:val="28"/>
+        </w:rPr>
+        <w:t xml:space="preserve">  </w:t>
       </w:r>
     </w:p>
     <w:p>
@@ -156,26 +323,19 @@
         <w:jc w:val="both"/>
         <w:rPr>
           <w:rFonts w:ascii="Times New Roman" w:hAnsi="Times New Roman" w:cs="Times New Roman"/>
-          <w:sz w:val="28"/>
-          <w:szCs w:val="28"/>
-        </w:rPr>
-      </w:pPr>
-      <w:r>
-        <w:rPr>
-          <w:rFonts w:ascii="Times New Roman" w:hAnsi="Times New Roman" w:cs="Times New Roman"/>
-          <w:sz w:val="28"/>
-          <w:szCs w:val="28"/>
-        </w:rPr>
-        <w:t xml:space="preserve">Поясните назначение параметра </w:t>
-      </w:r>
-      <w:r>
-        <w:rPr>
-          <w:rFonts w:ascii="Times New Roman" w:hAnsi="Times New Roman" w:cs="Times New Roman"/>
-          <w:b/>
-          <w:sz w:val="28"/>
-          <w:szCs w:val="28"/>
-        </w:rPr>
-        <w:t>–</w:t>
+          <w:b/>
+          <w:sz w:val="28"/>
+          <w:szCs w:val="28"/>
+        </w:rPr>
+      </w:pPr>
+      <w:r>
+        <w:rPr>
+          <w:rFonts w:ascii="Times New Roman" w:hAnsi="Times New Roman" w:cs="Times New Roman"/>
+          <w:b/>
+          <w:sz w:val="28"/>
+          <w:szCs w:val="28"/>
+        </w:rPr>
+        <w:t>Поясните назначение параметра –</w:t>
       </w:r>
       <w:r>
         <w:rPr>
@@ -190,6 +350,7 @@
       <w:r>
         <w:rPr>
           <w:rFonts w:ascii="Times New Roman" w:hAnsi="Times New Roman" w:cs="Times New Roman"/>
+          <w:b/>
           <w:sz w:val="28"/>
           <w:szCs w:val="28"/>
         </w:rPr>
@@ -215,6 +376,47 @@
           <w:szCs w:val="28"/>
         </w:rPr>
         <w:t>.</w:t>
+      </w:r>
+    </w:p>
+    <w:p>
+      <w:pPr>
+        <w:pStyle w:val="a3"/>
+        <w:tabs>
+          <w:tab w:val="left" w:pos="2977"/>
+        </w:tabs>
+        <w:ind w:left="0"/>
+        <w:jc w:val="both"/>
+        <w:rPr>
+          <w:rFonts w:ascii="Times New Roman" w:hAnsi="Times New Roman" w:cs="Times New Roman"/>
+          <w:sz w:val="28"/>
+          <w:szCs w:val="28"/>
+        </w:rPr>
+      </w:pPr>
+      <w:r>
+        <w:rPr>
+          <w:rFonts w:ascii="Times New Roman" w:hAnsi="Times New Roman" w:cs="Times New Roman"/>
+          <w:sz w:val="28"/>
+          <w:szCs w:val="28"/>
+        </w:rPr>
+        <w:t xml:space="preserve">Флаг -g говорит о том, что пакет нужно установить глобально. Выполнять эту команду можно из любого места файловой системы. </w:t>
+      </w:r>
+      <w:proofErr w:type="spellStart"/>
+      <w:r>
+        <w:rPr>
+          <w:rFonts w:ascii="Times New Roman" w:hAnsi="Times New Roman" w:cs="Times New Roman"/>
+          <w:sz w:val="28"/>
+          <w:szCs w:val="28"/>
+        </w:rPr>
+        <w:t>npm</w:t>
+      </w:r>
+      <w:proofErr w:type="spellEnd"/>
+      <w:r>
+        <w:rPr>
+          <w:rFonts w:ascii="Times New Roman" w:hAnsi="Times New Roman" w:cs="Times New Roman"/>
+          <w:sz w:val="28"/>
+          <w:szCs w:val="28"/>
+        </w:rPr>
+        <w:t xml:space="preserve"> добавляет этот пакет в специальную директорию, которая доступна для всех пользователей системы.</w:t>
       </w:r>
     </w:p>
     <w:p>
@@ -245,13 +447,15 @@
         <w:jc w:val="both"/>
         <w:rPr>
           <w:rFonts w:ascii="Times New Roman" w:hAnsi="Times New Roman" w:cs="Times New Roman"/>
-          <w:sz w:val="28"/>
-          <w:szCs w:val="28"/>
-        </w:rPr>
-      </w:pPr>
-      <w:r>
-        <w:rPr>
-          <w:rFonts w:ascii="Times New Roman" w:hAnsi="Times New Roman" w:cs="Times New Roman"/>
+          <w:b/>
+          <w:sz w:val="28"/>
+          <w:szCs w:val="28"/>
+        </w:rPr>
+      </w:pPr>
+      <w:r>
+        <w:rPr>
+          <w:rFonts w:ascii="Times New Roman" w:hAnsi="Times New Roman" w:cs="Times New Roman"/>
+          <w:b/>
           <w:sz w:val="28"/>
           <w:szCs w:val="28"/>
         </w:rPr>
@@ -273,6 +477,7 @@
       <w:r>
         <w:rPr>
           <w:rFonts w:ascii="Times New Roman" w:hAnsi="Times New Roman" w:cs="Times New Roman"/>
+          <w:b/>
           <w:sz w:val="28"/>
           <w:szCs w:val="28"/>
         </w:rPr>
@@ -282,6 +487,7 @@
       <w:r>
         <w:rPr>
           <w:rFonts w:ascii="Times New Roman" w:hAnsi="Times New Roman" w:cs="Times New Roman"/>
+          <w:b/>
           <w:sz w:val="28"/>
           <w:szCs w:val="28"/>
         </w:rPr>
@@ -308,24 +514,66 @@
           <w:sz w:val="28"/>
           <w:szCs w:val="28"/>
         </w:rPr>
-        <w:t xml:space="preserve">  </w:t>
-      </w:r>
-      <w:r>
-        <w:rPr>
-          <w:rFonts w:ascii="Times New Roman" w:hAnsi="Times New Roman" w:cs="Times New Roman"/>
-          <w:b/>
-          <w:sz w:val="28"/>
-          <w:szCs w:val="28"/>
-        </w:rPr>
-        <w:t xml:space="preserve">  </w:t>
-      </w:r>
-      <w:r>
-        <w:rPr>
-          <w:rFonts w:ascii="Times New Roman" w:hAnsi="Times New Roman" w:cs="Times New Roman"/>
-          <w:sz w:val="28"/>
-          <w:szCs w:val="28"/>
-        </w:rPr>
-        <w:t xml:space="preserve">        </w:t>
+        <w:t xml:space="preserve">Скачивание пакетов: </w:t>
+      </w:r>
+      <w:proofErr w:type="spellStart"/>
+      <w:r>
+        <w:rPr>
+          <w:rFonts w:ascii="Times New Roman" w:hAnsi="Times New Roman" w:cs="Times New Roman"/>
+          <w:sz w:val="28"/>
+          <w:szCs w:val="28"/>
+        </w:rPr>
+        <w:t>install</w:t>
+      </w:r>
+      <w:proofErr w:type="spellEnd"/>
+      <w:r>
+        <w:rPr>
+          <w:rFonts w:ascii="Times New Roman" w:hAnsi="Times New Roman" w:cs="Times New Roman"/>
+          <w:sz w:val="28"/>
+          <w:szCs w:val="28"/>
+        </w:rPr>
+        <w:t xml:space="preserve">, i, </w:t>
+      </w:r>
+      <w:proofErr w:type="spellStart"/>
+      <w:r>
+        <w:rPr>
+          <w:rFonts w:ascii="Times New Roman" w:hAnsi="Times New Roman" w:cs="Times New Roman"/>
+          <w:sz w:val="28"/>
+          <w:szCs w:val="28"/>
+        </w:rPr>
+        <w:t>add</w:t>
+      </w:r>
+      <w:proofErr w:type="spellEnd"/>
+      <w:r>
+        <w:rPr>
+          <w:rFonts w:ascii="Times New Roman" w:hAnsi="Times New Roman" w:cs="Times New Roman"/>
+          <w:sz w:val="28"/>
+          <w:szCs w:val="28"/>
+        </w:rPr>
+        <w:t xml:space="preserve">       </w:t>
+      </w:r>
+    </w:p>
+    <w:p>
+      <w:pPr>
+        <w:pStyle w:val="a3"/>
+        <w:tabs>
+          <w:tab w:val="left" w:pos="2977"/>
+        </w:tabs>
+        <w:ind w:left="0"/>
+        <w:jc w:val="both"/>
+        <w:rPr>
+          <w:rFonts w:ascii="Times New Roman" w:hAnsi="Times New Roman" w:cs="Times New Roman"/>
+          <w:sz w:val="28"/>
+          <w:szCs w:val="28"/>
+        </w:rPr>
+      </w:pPr>
+      <w:r>
+        <w:rPr>
+          <w:rFonts w:ascii="Times New Roman" w:hAnsi="Times New Roman" w:cs="Times New Roman"/>
+          <w:sz w:val="28"/>
+          <w:szCs w:val="28"/>
+        </w:rPr>
+        <w:t xml:space="preserve">   </w:t>
       </w:r>
     </w:p>
     <w:p>
@@ -341,13 +589,15 @@
         <w:jc w:val="both"/>
         <w:rPr>
           <w:rFonts w:ascii="Times New Roman" w:hAnsi="Times New Roman" w:cs="Times New Roman"/>
-          <w:sz w:val="28"/>
-          <w:szCs w:val="28"/>
-        </w:rPr>
-      </w:pPr>
-      <w:r>
-        <w:rPr>
-          <w:rFonts w:ascii="Times New Roman" w:hAnsi="Times New Roman" w:cs="Times New Roman"/>
+          <w:b/>
+          <w:sz w:val="28"/>
+          <w:szCs w:val="28"/>
+        </w:rPr>
+      </w:pPr>
+      <w:r>
+        <w:rPr>
+          <w:rFonts w:ascii="Times New Roman" w:hAnsi="Times New Roman" w:cs="Times New Roman"/>
+          <w:b/>
           <w:sz w:val="28"/>
           <w:szCs w:val="28"/>
         </w:rPr>
@@ -389,10 +639,91 @@
       <w:r>
         <w:rPr>
           <w:rFonts w:ascii="Times New Roman" w:hAnsi="Times New Roman" w:cs="Times New Roman"/>
+          <w:b/>
           <w:sz w:val="28"/>
           <w:szCs w:val="28"/>
         </w:rPr>
         <w:t>.</w:t>
+      </w:r>
+    </w:p>
+    <w:p>
+      <w:pPr>
+        <w:pStyle w:val="a3"/>
+        <w:tabs>
+          <w:tab w:val="left" w:pos="2977"/>
+        </w:tabs>
+        <w:ind w:left="0"/>
+        <w:jc w:val="both"/>
+        <w:rPr>
+          <w:rFonts w:ascii="Times New Roman" w:hAnsi="Times New Roman" w:cs="Times New Roman"/>
+          <w:sz w:val="28"/>
+          <w:szCs w:val="28"/>
+        </w:rPr>
+      </w:pPr>
+      <w:r>
+        <w:rPr>
+          <w:rFonts w:ascii="Times New Roman" w:hAnsi="Times New Roman" w:cs="Times New Roman"/>
+          <w:sz w:val="28"/>
+          <w:szCs w:val="28"/>
+          <w:lang w:val="en-US"/>
+        </w:rPr>
+        <w:t>P</w:t>
+      </w:r>
+      <w:proofErr w:type="spellStart"/>
+      <w:r>
+        <w:rPr>
+          <w:rFonts w:ascii="Times New Roman" w:hAnsi="Times New Roman" w:cs="Times New Roman"/>
+          <w:sz w:val="28"/>
+          <w:szCs w:val="28"/>
+        </w:rPr>
+        <w:t>ackage.json</w:t>
+      </w:r>
+      <w:proofErr w:type="spellEnd"/>
+      <w:r>
+        <w:rPr>
+          <w:rFonts w:ascii="Times New Roman" w:hAnsi="Times New Roman" w:cs="Times New Roman"/>
+          <w:sz w:val="28"/>
+          <w:szCs w:val="28"/>
+        </w:rPr>
+        <w:t xml:space="preserve">, содержит информацию о приложении: название, версия, зависимости, …; любой директорий, в котором есть </w:t>
+      </w:r>
+      <w:proofErr w:type="spellStart"/>
+      <w:proofErr w:type="gramStart"/>
+      <w:r>
+        <w:rPr>
+          <w:rFonts w:ascii="Times New Roman" w:hAnsi="Times New Roman" w:cs="Times New Roman"/>
+          <w:sz w:val="28"/>
+          <w:szCs w:val="28"/>
+        </w:rPr>
+        <w:t>package.json</w:t>
+      </w:r>
+      <w:proofErr w:type="spellEnd"/>
+      <w:proofErr w:type="gramEnd"/>
+      <w:r>
+        <w:rPr>
+          <w:rFonts w:ascii="Times New Roman" w:hAnsi="Times New Roman" w:cs="Times New Roman"/>
+          <w:sz w:val="28"/>
+          <w:szCs w:val="28"/>
+        </w:rPr>
+        <w:t xml:space="preserve">, интерпретируется как Node.js-пакет;  способ использования файла </w:t>
+      </w:r>
+      <w:proofErr w:type="spellStart"/>
+      <w:r>
+        <w:rPr>
+          <w:rFonts w:ascii="Times New Roman" w:hAnsi="Times New Roman" w:cs="Times New Roman"/>
+          <w:sz w:val="28"/>
+          <w:szCs w:val="28"/>
+        </w:rPr>
+        <w:t>package.json</w:t>
+      </w:r>
+      <w:proofErr w:type="spellEnd"/>
+      <w:r>
+        <w:rPr>
+          <w:rFonts w:ascii="Times New Roman" w:hAnsi="Times New Roman" w:cs="Times New Roman"/>
+          <w:sz w:val="28"/>
+          <w:szCs w:val="28"/>
+        </w:rPr>
+        <w:t xml:space="preserve"> зависит от того,   предполагается скачивание или публикация.</w:t>
       </w:r>
     </w:p>
     <w:p>
@@ -423,13 +754,15 @@
         <w:jc w:val="both"/>
         <w:rPr>
           <w:rFonts w:ascii="Times New Roman" w:hAnsi="Times New Roman" w:cs="Times New Roman"/>
-          <w:sz w:val="28"/>
-          <w:szCs w:val="28"/>
-        </w:rPr>
-      </w:pPr>
-      <w:r>
-        <w:rPr>
-          <w:rFonts w:ascii="Times New Roman" w:hAnsi="Times New Roman" w:cs="Times New Roman"/>
+          <w:b/>
+          <w:sz w:val="28"/>
+          <w:szCs w:val="28"/>
+        </w:rPr>
+      </w:pPr>
+      <w:r>
+        <w:rPr>
+          <w:rFonts w:ascii="Times New Roman" w:hAnsi="Times New Roman" w:cs="Times New Roman"/>
+          <w:b/>
           <w:sz w:val="28"/>
           <w:szCs w:val="28"/>
         </w:rPr>
@@ -450,6 +783,7 @@
       <w:r>
         <w:rPr>
           <w:rFonts w:ascii="Times New Roman" w:hAnsi="Times New Roman" w:cs="Times New Roman"/>
+          <w:b/>
           <w:sz w:val="28"/>
           <w:szCs w:val="28"/>
         </w:rPr>
@@ -459,10 +793,14 @@
     <w:p>
       <w:pPr>
         <w:pStyle w:val="a3"/>
+        <w:numPr>
+          <w:ilvl w:val="0"/>
+          <w:numId w:val="3"/>
+        </w:numPr>
         <w:tabs>
           <w:tab w:val="left" w:pos="2977"/>
         </w:tabs>
-        <w:ind w:left="0"/>
+        <w:ind w:firstLine="712"/>
         <w:jc w:val="both"/>
         <w:rPr>
           <w:rFonts w:ascii="Times New Roman" w:hAnsi="Times New Roman" w:cs="Times New Roman"/>
@@ -470,18 +808,260 @@
           <w:szCs w:val="28"/>
         </w:rPr>
       </w:pPr>
+      <w:r>
+        <w:rPr>
+          <w:rFonts w:ascii="Times New Roman" w:hAnsi="Times New Roman" w:cs="Times New Roman"/>
+          <w:sz w:val="28"/>
+          <w:szCs w:val="28"/>
+        </w:rPr>
+        <w:t>Д</w:t>
+      </w:r>
+      <w:r>
+        <w:rPr>
+          <w:rFonts w:ascii="Times New Roman" w:hAnsi="Times New Roman" w:cs="Times New Roman"/>
+          <w:sz w:val="28"/>
+          <w:szCs w:val="28"/>
+        </w:rPr>
+        <w:t xml:space="preserve">обавление учетной записи пользователя: </w:t>
+      </w:r>
+      <w:proofErr w:type="spellStart"/>
+      <w:r>
+        <w:rPr>
+          <w:rFonts w:ascii="Times New Roman" w:hAnsi="Times New Roman" w:cs="Times New Roman"/>
+          <w:sz w:val="28"/>
+          <w:szCs w:val="28"/>
+        </w:rPr>
+        <w:t>adduser</w:t>
+      </w:r>
+      <w:proofErr w:type="spellEnd"/>
+      <w:r>
+        <w:rPr>
+          <w:rFonts w:ascii="Times New Roman" w:hAnsi="Times New Roman" w:cs="Times New Roman"/>
+          <w:sz w:val="28"/>
+          <w:szCs w:val="28"/>
+        </w:rPr>
+        <w:t xml:space="preserve">, </w:t>
+      </w:r>
+      <w:proofErr w:type="spellStart"/>
+      <w:r>
+        <w:rPr>
+          <w:rFonts w:ascii="Times New Roman" w:hAnsi="Times New Roman" w:cs="Times New Roman"/>
+          <w:sz w:val="28"/>
+          <w:szCs w:val="28"/>
+        </w:rPr>
+        <w:t>login</w:t>
+      </w:r>
+      <w:proofErr w:type="spellEnd"/>
+      <w:r>
+        <w:rPr>
+          <w:rFonts w:ascii="Times New Roman" w:hAnsi="Times New Roman" w:cs="Times New Roman"/>
+          <w:sz w:val="28"/>
+          <w:szCs w:val="28"/>
+        </w:rPr>
+        <w:t xml:space="preserve">, потребуется указать </w:t>
+      </w:r>
+      <w:proofErr w:type="spellStart"/>
+      <w:r>
+        <w:rPr>
+          <w:rFonts w:ascii="Times New Roman" w:hAnsi="Times New Roman" w:cs="Times New Roman"/>
+          <w:sz w:val="28"/>
+          <w:szCs w:val="28"/>
+        </w:rPr>
+        <w:t>name</w:t>
+      </w:r>
+      <w:proofErr w:type="spellEnd"/>
+      <w:r>
+        <w:rPr>
+          <w:rFonts w:ascii="Times New Roman" w:hAnsi="Times New Roman" w:cs="Times New Roman"/>
+          <w:sz w:val="28"/>
+          <w:szCs w:val="28"/>
+        </w:rPr>
+        <w:t xml:space="preserve">, </w:t>
+      </w:r>
+      <w:proofErr w:type="spellStart"/>
+      <w:r>
+        <w:rPr>
+          <w:rFonts w:ascii="Times New Roman" w:hAnsi="Times New Roman" w:cs="Times New Roman"/>
+          <w:sz w:val="28"/>
+          <w:szCs w:val="28"/>
+        </w:rPr>
+        <w:t>password</w:t>
+      </w:r>
+      <w:proofErr w:type="spellEnd"/>
+      <w:r>
+        <w:rPr>
+          <w:rFonts w:ascii="Times New Roman" w:hAnsi="Times New Roman" w:cs="Times New Roman"/>
+          <w:sz w:val="28"/>
+          <w:szCs w:val="28"/>
+        </w:rPr>
+        <w:t xml:space="preserve">, </w:t>
+      </w:r>
+      <w:proofErr w:type="spellStart"/>
+      <w:r>
+        <w:rPr>
+          <w:rFonts w:ascii="Times New Roman" w:hAnsi="Times New Roman" w:cs="Times New Roman"/>
+          <w:sz w:val="28"/>
+          <w:szCs w:val="28"/>
+        </w:rPr>
+        <w:t>email</w:t>
+      </w:r>
+      <w:proofErr w:type="spellEnd"/>
+      <w:r>
+        <w:rPr>
+          <w:rFonts w:ascii="Times New Roman" w:hAnsi="Times New Roman" w:cs="Times New Roman"/>
+          <w:sz w:val="28"/>
+          <w:szCs w:val="28"/>
+        </w:rPr>
+        <w:t>.</w:t>
+      </w:r>
     </w:p>
     <w:p>
       <w:pPr>
+        <w:pStyle w:val="a3"/>
+        <w:numPr>
+          <w:ilvl w:val="0"/>
+          <w:numId w:val="3"/>
+        </w:numPr>
         <w:tabs>
           <w:tab w:val="left" w:pos="2977"/>
         </w:tabs>
-        <w:rPr>
-          <w:rFonts w:ascii="Times New Roman" w:hAnsi="Times New Roman" w:cs="Times New Roman"/>
-          <w:sz w:val="28"/>
-          <w:szCs w:val="28"/>
-        </w:rPr>
-      </w:pPr>
+        <w:ind w:firstLine="712"/>
+        <w:jc w:val="both"/>
+        <w:rPr>
+          <w:rFonts w:ascii="Times New Roman" w:hAnsi="Times New Roman" w:cs="Times New Roman"/>
+          <w:sz w:val="28"/>
+          <w:szCs w:val="28"/>
+        </w:rPr>
+      </w:pPr>
+      <w:r>
+        <w:rPr>
+          <w:rFonts w:ascii="Times New Roman" w:hAnsi="Times New Roman" w:cs="Times New Roman"/>
+          <w:sz w:val="28"/>
+          <w:szCs w:val="28"/>
+        </w:rPr>
+        <w:t xml:space="preserve"> </w:t>
+      </w:r>
+      <w:proofErr w:type="spellStart"/>
+      <w:r>
+        <w:rPr>
+          <w:rFonts w:ascii="Times New Roman" w:hAnsi="Times New Roman" w:cs="Times New Roman"/>
+          <w:sz w:val="28"/>
+          <w:szCs w:val="28"/>
+          <w:lang w:val="en-US"/>
+        </w:rPr>
+        <w:t>npm</w:t>
+      </w:r>
+      <w:proofErr w:type="spellEnd"/>
+      <w:r>
+        <w:rPr>
+          <w:rFonts w:ascii="Times New Roman" w:hAnsi="Times New Roman" w:cs="Times New Roman"/>
+          <w:sz w:val="28"/>
+          <w:szCs w:val="28"/>
+          <w:lang w:val="en-US"/>
+        </w:rPr>
+        <w:t xml:space="preserve"> </w:t>
+      </w:r>
+      <w:proofErr w:type="spellStart"/>
+      <w:r>
+        <w:rPr>
+          <w:rFonts w:ascii="Times New Roman" w:hAnsi="Times New Roman" w:cs="Times New Roman"/>
+          <w:sz w:val="28"/>
+          <w:szCs w:val="28"/>
+          <w:lang w:val="en-US"/>
+        </w:rPr>
+        <w:t>init</w:t>
+      </w:r>
+      <w:proofErr w:type="spellEnd"/>
+    </w:p>
+    <w:p>
+      <w:pPr>
+        <w:pStyle w:val="a3"/>
+        <w:numPr>
+          <w:ilvl w:val="0"/>
+          <w:numId w:val="3"/>
+        </w:numPr>
+        <w:tabs>
+          <w:tab w:val="left" w:pos="2977"/>
+        </w:tabs>
+        <w:ind w:firstLine="712"/>
+        <w:jc w:val="both"/>
+        <w:rPr>
+          <w:rFonts w:ascii="Times New Roman" w:hAnsi="Times New Roman" w:cs="Times New Roman"/>
+          <w:sz w:val="28"/>
+          <w:szCs w:val="28"/>
+        </w:rPr>
+      </w:pPr>
+      <w:r>
+        <w:rPr>
+          <w:rFonts w:ascii="Times New Roman" w:hAnsi="Times New Roman" w:cs="Times New Roman"/>
+          <w:sz w:val="28"/>
+          <w:szCs w:val="28"/>
+        </w:rPr>
+        <w:t xml:space="preserve">Ввести информацию о пакете: название, версия, автор, описание, ключевые </w:t>
+      </w:r>
+      <w:proofErr w:type="gramStart"/>
+      <w:r>
+        <w:rPr>
+          <w:rFonts w:ascii="Times New Roman" w:hAnsi="Times New Roman" w:cs="Times New Roman"/>
+          <w:sz w:val="28"/>
+          <w:szCs w:val="28"/>
+        </w:rPr>
+        <w:t>слова  и</w:t>
+      </w:r>
+      <w:proofErr w:type="gramEnd"/>
+      <w:r>
+        <w:rPr>
+          <w:rFonts w:ascii="Times New Roman" w:hAnsi="Times New Roman" w:cs="Times New Roman"/>
+          <w:sz w:val="28"/>
+          <w:szCs w:val="28"/>
+        </w:rPr>
+        <w:t xml:space="preserve"> т.д.</w:t>
+      </w:r>
+    </w:p>
+    <w:p>
+      <w:pPr>
+        <w:pStyle w:val="a3"/>
+        <w:numPr>
+          <w:ilvl w:val="0"/>
+          <w:numId w:val="3"/>
+        </w:numPr>
+        <w:ind w:firstLine="712"/>
+        <w:rPr>
+          <w:rFonts w:ascii="Times New Roman" w:hAnsi="Times New Roman" w:cs="Times New Roman"/>
+          <w:sz w:val="28"/>
+          <w:szCs w:val="28"/>
+        </w:rPr>
+      </w:pPr>
+      <w:proofErr w:type="spellStart"/>
+      <w:r>
+        <w:rPr>
+          <w:rFonts w:ascii="Times New Roman" w:hAnsi="Times New Roman" w:cs="Times New Roman"/>
+          <w:sz w:val="28"/>
+          <w:szCs w:val="28"/>
+        </w:rPr>
+        <w:t>npm</w:t>
+      </w:r>
+      <w:proofErr w:type="spellEnd"/>
+      <w:r>
+        <w:rPr>
+          <w:rFonts w:ascii="Times New Roman" w:hAnsi="Times New Roman" w:cs="Times New Roman"/>
+          <w:sz w:val="28"/>
+          <w:szCs w:val="28"/>
+        </w:rPr>
+        <w:t xml:space="preserve"> </w:t>
+      </w:r>
+      <w:proofErr w:type="spellStart"/>
+      <w:r>
+        <w:rPr>
+          <w:rFonts w:ascii="Times New Roman" w:hAnsi="Times New Roman" w:cs="Times New Roman"/>
+          <w:sz w:val="28"/>
+          <w:szCs w:val="28"/>
+        </w:rPr>
+        <w:t>publish</w:t>
+      </w:r>
+      <w:bookmarkStart w:id="0" w:name="_GoBack"/>
+      <w:bookmarkEnd w:id="0"/>
+      <w:proofErr w:type="spellEnd"/>
     </w:p>
     <w:sectPr>
       <w:pgSz w:w="11906" w:h="16838"/>
@@ -496,9 +1076,9 @@
 <file path=word/numbering.xml><?xml version="1.0" encoding="utf-8"?>
 <w:numbering xmlns:wpc="http://schemas.microsoft.com/office/word/2010/wordprocessingCanvas" xmlns:cx="http://schemas.microsoft.com/office/drawing/2014/chartex" xmlns:mc="http://schemas.openxmlformats.org/markup-compatibility/2006" xmlns:o="urn:schemas-microsoft-com:office:office" xmlns:r="http://schemas.openxmlformats.org/officeDocument/2006/relationships" xmlns:m="http://schemas.openxmlformats.org/officeDocument/2006/math" xmlns:v="urn:schemas-microsoft-com:vml" xmlns:wp14="http://schemas.microsoft.com/office/word/2010/wordprocessingDrawing" xmlns:wp="http://schemas.openxmlformats.org/drawingml/2006/wordprocessingDrawing" xmlns:w10="urn:schemas-microsoft-com:office:word" xmlns:w="http://schemas.openxmlformats.org/wordprocessingml/2006/main" xmlns:w14="http://schemas.microsoft.com/office/word/2010/wordml" xmlns:w15="http://schemas.microsoft.com/office/word/2012/wordml" xmlns:w16se="http://schemas.microsoft.com/office/word/2015/wordml/symex" xmlns:wpg="http://schemas.microsoft.com/office/word/2010/wordprocessingGroup" xmlns:wpi="http://schemas.microsoft.com/office/word/2010/wordprocessingInk" xmlns:wne="http://schemas.microsoft.com/office/word/2006/wordml" xmlns:wps="http://schemas.microsoft.com/office/word/2010/wordprocessingShape" mc:Ignorable="w14 w15 w16se wp14">
   <w:abstractNum w:abstractNumId="0" w15:restartNumberingAfterBreak="0">
-    <w:nsid w:val="12C42D87"/>
+    <w:nsid w:val="000A3593"/>
     <w:multiLevelType w:val="hybridMultilevel"/>
-    <w:tmpl w:val="593A709A"/>
+    <w:tmpl w:val="CED09C6E"/>
     <w:lvl w:ilvl="0" w:tplc="E8A245F8">
       <w:start w:val="1"/>
       <w:numFmt w:val="decimal"/>
@@ -582,35 +1162,101 @@
       </w:pPr>
     </w:lvl>
   </w:abstractNum>
+  <w:abstractNum w:abstractNumId="1" w15:restartNumberingAfterBreak="0">
+    <w:nsid w:val="12C42D87"/>
+    <w:multiLevelType w:val="hybridMultilevel"/>
+    <w:tmpl w:val="CED09C6E"/>
+    <w:lvl w:ilvl="0" w:tplc="E8A245F8">
+      <w:start w:val="1"/>
+      <w:numFmt w:val="decimal"/>
+      <w:suff w:val="space"/>
+      <w:lvlText w:val="%1."/>
+      <w:lvlJc w:val="right"/>
+      <w:pPr>
+        <w:ind w:left="-3" w:firstLine="3"/>
+      </w:pPr>
+    </w:lvl>
+    <w:lvl w:ilvl="1" w:tplc="04190019">
+      <w:start w:val="1"/>
+      <w:numFmt w:val="lowerLetter"/>
+      <w:lvlText w:val="%2."/>
+      <w:lvlJc w:val="left"/>
+      <w:pPr>
+        <w:ind w:left="1440" w:hanging="360"/>
+      </w:pPr>
+    </w:lvl>
+    <w:lvl w:ilvl="2" w:tplc="0419001B">
+      <w:start w:val="1"/>
+      <w:numFmt w:val="lowerRoman"/>
+      <w:lvlText w:val="%3."/>
+      <w:lvlJc w:val="right"/>
+      <w:pPr>
+        <w:ind w:left="2160" w:hanging="180"/>
+      </w:pPr>
+    </w:lvl>
+    <w:lvl w:ilvl="3" w:tplc="0419000F">
+      <w:start w:val="1"/>
+      <w:numFmt w:val="decimal"/>
+      <w:lvlText w:val="%4."/>
+      <w:lvlJc w:val="left"/>
+      <w:pPr>
+        <w:ind w:left="2880" w:hanging="360"/>
+      </w:pPr>
+    </w:lvl>
+    <w:lvl w:ilvl="4" w:tplc="04190019">
+      <w:start w:val="1"/>
+      <w:numFmt w:val="lowerLetter"/>
+      <w:lvlText w:val="%5."/>
+      <w:lvlJc w:val="left"/>
+      <w:pPr>
+        <w:ind w:left="3600" w:hanging="360"/>
+      </w:pPr>
+    </w:lvl>
+    <w:lvl w:ilvl="5" w:tplc="0419001B">
+      <w:start w:val="1"/>
+      <w:numFmt w:val="lowerRoman"/>
+      <w:lvlText w:val="%6."/>
+      <w:lvlJc w:val="right"/>
+      <w:pPr>
+        <w:ind w:left="4320" w:hanging="180"/>
+      </w:pPr>
+    </w:lvl>
+    <w:lvl w:ilvl="6" w:tplc="0419000F">
+      <w:start w:val="1"/>
+      <w:numFmt w:val="decimal"/>
+      <w:lvlText w:val="%7."/>
+      <w:lvlJc w:val="left"/>
+      <w:pPr>
+        <w:ind w:left="5040" w:hanging="360"/>
+      </w:pPr>
+    </w:lvl>
+    <w:lvl w:ilvl="7" w:tplc="04190019">
+      <w:start w:val="1"/>
+      <w:numFmt w:val="lowerLetter"/>
+      <w:lvlText w:val="%8."/>
+      <w:lvlJc w:val="left"/>
+      <w:pPr>
+        <w:ind w:left="5760" w:hanging="360"/>
+      </w:pPr>
+    </w:lvl>
+    <w:lvl w:ilvl="8" w:tplc="0419001B">
+      <w:start w:val="1"/>
+      <w:numFmt w:val="lowerRoman"/>
+      <w:lvlText w:val="%9."/>
+      <w:lvlJc w:val="right"/>
+      <w:pPr>
+        <w:ind w:left="6480" w:hanging="180"/>
+      </w:pPr>
+    </w:lvl>
+  </w:abstractNum>
   <w:num w:numId="1">
+    <w:abstractNumId w:val="1"/>
+  </w:num>
+  <w:num w:numId="2">
+    <w:abstractNumId w:val="1"/>
+  </w:num>
+  <w:num w:numId="3">
     <w:abstractNumId w:val="0"/>
-    <w:lvlOverride w:ilvl="0">
-      <w:startOverride w:val="1"/>
-    </w:lvlOverride>
-    <w:lvlOverride w:ilvl="1">
-      <w:startOverride w:val="1"/>
-    </w:lvlOverride>
-    <w:lvlOverride w:ilvl="2">
-      <w:startOverride w:val="1"/>
-    </w:lvlOverride>
-    <w:lvlOverride w:ilvl="3">
-      <w:startOverride w:val="1"/>
-    </w:lvlOverride>
-    <w:lvlOverride w:ilvl="4">
-      <w:startOverride w:val="1"/>
-    </w:lvlOverride>
-    <w:lvlOverride w:ilvl="5">
-      <w:startOverride w:val="1"/>
-    </w:lvlOverride>
-    <w:lvlOverride w:ilvl="6">
-      <w:startOverride w:val="1"/>
-    </w:lvlOverride>
-    <w:lvlOverride w:ilvl="7">
-      <w:startOverride w:val="1"/>
-    </w:lvlOverride>
-    <w:lvlOverride w:ilvl="8">
-      <w:startOverride w:val="1"/>
-    </w:lvlOverride>
   </w:num>
 </w:numbering>
 </file>

</xml_diff>